<commit_message>
Bugfixes, Teil von Logging
</commit_message>
<xml_diff>
--- a/src/main/resources/Dokumentation/DokumentationAnfang - Kopie.docx
+++ b/src/main/resources/Dokumentation/DokumentationAnfang - Kopie.docx
@@ -189,9 +189,8 @@
           <w:sz w:val="96"/>
           <w:szCs w:val="96"/>
         </w:rPr>
-        <w:t xml:space="preserve">Projekt </w:t>
-      </w:r>
-      <w:proofErr w:type="spellStart"/>
+        <w:t>Projekt BudgetB</w:t>
+      </w:r>
       <w:r>
         <w:rPr>
           <w:b/>
@@ -199,7 +198,7 @@
           <w:sz w:val="96"/>
           <w:szCs w:val="96"/>
         </w:rPr>
-        <w:t>BudgetB</w:t>
+        <w:t>l</w:t>
       </w:r>
       <w:r>
         <w:rPr>
@@ -208,18 +207,8 @@
           <w:sz w:val="96"/>
           <w:szCs w:val="96"/>
         </w:rPr>
-        <w:t>l</w:t>
-      </w:r>
-      <w:r>
-        <w:rPr>
-          <w:b/>
-          <w:bCs/>
-          <w:sz w:val="96"/>
-          <w:szCs w:val="96"/>
-        </w:rPr>
         <w:t>oom</w:t>
       </w:r>
-      <w:proofErr w:type="spellEnd"/>
     </w:p>
     <w:p>
       <w:pPr>
@@ -377,15 +366,7 @@
         </w:numPr>
       </w:pPr>
       <w:r>
-        <w:t xml:space="preserve">Bei der Registrierung muss keine persönliche </w:t>
-      </w:r>
-      <w:proofErr w:type="spellStart"/>
-      <w:r>
-        <w:t>E-mail</w:t>
-      </w:r>
-      <w:proofErr w:type="spellEnd"/>
-      <w:r>
-        <w:t xml:space="preserve"> angegeben werden. Es reicht, wenn es ein String mit der Länge zwischen 6 und 69 ist. Es wird außerdem nicht nach ‚@‘ oder ähnlichem geprüft.</w:t>
+        <w:t>Bei der Registrierung muss keine persönliche E-mail angegeben werden. Es reicht, wenn es ein String mit der Länge zwischen 6 und 69 ist. Es wird außerdem nicht nach ‚@‘ oder ähnlichem geprüft.</w:t>
       </w:r>
     </w:p>
     <w:p>
@@ -409,13 +390,8 @@
         </w:numPr>
       </w:pPr>
       <w:r>
-        <w:t xml:space="preserve">Benutzername: </w:t>
-      </w:r>
-      <w:proofErr w:type="spellStart"/>
-      <w:r>
-        <w:t>tester</w:t>
-      </w:r>
-      <w:proofErr w:type="spellEnd"/>
+        <w:t>Benutzername: tester</w:t>
+      </w:r>
     </w:p>
     <w:p>
       <w:pPr>
@@ -446,15 +422,13 @@
         </w:numPr>
       </w:pPr>
       <w:r>
-        <w:t>Den Aufbau unserer Datenbanken können Sie in dem File „</w:t>
-      </w:r>
-      <w:proofErr w:type="spellStart"/>
-      <w:r>
-        <w:t>DatenbankenListe</w:t>
-      </w:r>
-      <w:proofErr w:type="spellEnd"/>
-      <w:r>
-        <w:t>“ finden. Diese sind mit einer unserer Hochschuldatenbanken verbunden und wird von dort aus benutzt.</w:t>
+        <w:t>Den Aufbau unserer Datenbanken können Sie in dem File „DatenbankenListe“ finden. Diese sind mit einer unserer Hochschuldatenbanken verbunden und w</w:t>
+      </w:r>
+      <w:r>
+        <w:t xml:space="preserve">erden </w:t>
+      </w:r>
+      <w:r>
+        <w:t>von dort aus benutzt.</w:t>
       </w:r>
     </w:p>
     <w:p/>
@@ -591,24 +565,14 @@
       <w:r>
         <w:t xml:space="preserve">Package </w:t>
       </w:r>
-      <w:proofErr w:type="spellStart"/>
       <w:r>
         <w:rPr>
           <w:highlight w:val="green"/>
         </w:rPr>
         <w:t>Exceptions</w:t>
       </w:r>
-      <w:proofErr w:type="spellEnd"/>
-      <w:r>
-        <w:t xml:space="preserve">: Dieses Package enthält alle eigenen </w:t>
-      </w:r>
-      <w:proofErr w:type="spellStart"/>
-      <w:r>
-        <w:t>Exceptions</w:t>
-      </w:r>
-      <w:proofErr w:type="spellEnd"/>
-      <w:r>
-        <w:t xml:space="preserve"> und gliedert sich in weitere zwei Ordner auf:</w:t>
+      <w:r>
+        <w:t>: Dieses Package enthält alle eigenen Exceptions und gliedert sich in weitere zwei Ordner auf:</w:t>
       </w:r>
     </w:p>
     <w:p>
@@ -622,44 +586,30 @@
       <w:r>
         <w:t xml:space="preserve">Package </w:t>
       </w:r>
-      <w:proofErr w:type="spellStart"/>
       <w:r>
         <w:rPr>
           <w:highlight w:val="green"/>
         </w:rPr>
         <w:t>NewEntryExceptions</w:t>
       </w:r>
-      <w:proofErr w:type="spellEnd"/>
-      <w:r>
-        <w:t xml:space="preserve">: Hier sind alle </w:t>
-      </w:r>
-      <w:proofErr w:type="spellStart"/>
-      <w:r>
-        <w:t>Exceptions</w:t>
-      </w:r>
-      <w:proofErr w:type="spellEnd"/>
-      <w:r>
-        <w:t xml:space="preserve">, die für die Klasse </w:t>
-      </w:r>
-      <w:proofErr w:type="spellStart"/>
+      <w:r>
+        <w:t xml:space="preserve">: Hier sind alle Exceptions, die für die Klasse </w:t>
+      </w:r>
       <w:r>
         <w:rPr>
           <w:highlight w:val="green"/>
         </w:rPr>
         <w:t>LogicNewEntry</w:t>
       </w:r>
-      <w:proofErr w:type="spellEnd"/>
       <w:r>
         <w:t xml:space="preserve"> und </w:t>
       </w:r>
-      <w:proofErr w:type="spellStart"/>
       <w:r>
         <w:rPr>
           <w:highlight w:val="green"/>
         </w:rPr>
         <w:t>ControllerNewEntry</w:t>
       </w:r>
-      <w:proofErr w:type="spellEnd"/>
       <w:r>
         <w:t xml:space="preserve"> bestimmt sind</w:t>
       </w:r>
@@ -678,33 +628,21 @@
       <w:r>
         <w:t xml:space="preserve">Package </w:t>
       </w:r>
-      <w:proofErr w:type="spellStart"/>
       <w:r>
         <w:rPr>
           <w:highlight w:val="green"/>
         </w:rPr>
         <w:t>RegisterExceptions</w:t>
       </w:r>
-      <w:proofErr w:type="spellEnd"/>
-      <w:r>
-        <w:t xml:space="preserve">: Hier sind alle </w:t>
-      </w:r>
-      <w:proofErr w:type="spellStart"/>
-      <w:r>
-        <w:t>Exceptions</w:t>
-      </w:r>
-      <w:proofErr w:type="spellEnd"/>
-      <w:r>
-        <w:t xml:space="preserve">, die für die Klasse </w:t>
-      </w:r>
-      <w:proofErr w:type="spellStart"/>
+      <w:r>
+        <w:t xml:space="preserve">: Hier sind alle Exceptions, die für die Klasse </w:t>
+      </w:r>
       <w:r>
         <w:rPr>
           <w:highlight w:val="green"/>
         </w:rPr>
         <w:t>LogicRegister</w:t>
       </w:r>
-      <w:proofErr w:type="spellEnd"/>
       <w:r>
         <w:t xml:space="preserve"> bestimmt sind.</w:t>
       </w:r>
@@ -738,36 +676,30 @@
           <w:numId w:val="3"/>
         </w:numPr>
       </w:pPr>
-      <w:proofErr w:type="spellStart"/>
       <w:r>
         <w:rPr>
           <w:highlight w:val="green"/>
         </w:rPr>
         <w:t>ControllerNewEntry</w:t>
       </w:r>
-      <w:proofErr w:type="spellEnd"/>
       <w:r>
         <w:t xml:space="preserve"> und </w:t>
       </w:r>
-      <w:proofErr w:type="spellStart"/>
       <w:r>
         <w:rPr>
           <w:highlight w:val="green"/>
         </w:rPr>
         <w:t>ControllerEditEntry</w:t>
       </w:r>
-      <w:proofErr w:type="spellEnd"/>
       <w:r>
         <w:t xml:space="preserve"> haben das </w:t>
       </w:r>
-      <w:proofErr w:type="spellStart"/>
       <w:r>
         <w:rPr>
           <w:highlight w:val="green"/>
         </w:rPr>
         <w:t>EntryInterface</w:t>
       </w:r>
-      <w:proofErr w:type="spellEnd"/>
       <w:r>
         <w:t xml:space="preserve"> implementiert</w:t>
       </w:r>
@@ -792,14 +724,12 @@
       <w:r>
         <w:t xml:space="preserve">, </w:t>
       </w:r>
-      <w:proofErr w:type="spellStart"/>
       <w:r>
         <w:rPr>
           <w:highlight w:val="green"/>
         </w:rPr>
         <w:t>Creditcard</w:t>
       </w:r>
-      <w:proofErr w:type="spellEnd"/>
       <w:r>
         <w:t xml:space="preserve">, </w:t>
       </w:r>
@@ -812,25 +742,21 @@
       <w:r>
         <w:t xml:space="preserve">, </w:t>
       </w:r>
-      <w:proofErr w:type="spellStart"/>
       <w:r>
         <w:rPr>
           <w:highlight w:val="green"/>
         </w:rPr>
         <w:t>OtherPayment</w:t>
       </w:r>
-      <w:proofErr w:type="spellEnd"/>
       <w:r>
         <w:t xml:space="preserve"> und </w:t>
       </w:r>
-      <w:proofErr w:type="spellStart"/>
       <w:r>
         <w:rPr>
           <w:highlight w:val="green"/>
         </w:rPr>
         <w:t>Paypal</w:t>
       </w:r>
-      <w:proofErr w:type="spellEnd"/>
       <w:r>
         <w:t xml:space="preserve"> haben </w:t>
       </w:r>
@@ -855,47 +781,39 @@
       <w:r>
         <w:t xml:space="preserve">Package </w:t>
       </w:r>
-      <w:proofErr w:type="spellStart"/>
       <w:r>
         <w:rPr>
           <w:highlight w:val="green"/>
         </w:rPr>
         <w:t>Logic</w:t>
       </w:r>
-      <w:proofErr w:type="spellEnd"/>
       <w:r>
         <w:t xml:space="preserve">: Hier findet sich die Logik unseres Programms, insbesondere die Logik der Controller. Dabei gibt es noch zu erwähnen, dass die Klassen </w:t>
       </w:r>
-      <w:proofErr w:type="spellStart"/>
       <w:r>
         <w:rPr>
           <w:highlight w:val="green"/>
         </w:rPr>
         <w:t>LogicNewEntry</w:t>
       </w:r>
-      <w:proofErr w:type="spellEnd"/>
       <w:r>
         <w:t xml:space="preserve"> und </w:t>
       </w:r>
-      <w:proofErr w:type="spellStart"/>
       <w:r>
         <w:rPr>
           <w:highlight w:val="green"/>
         </w:rPr>
         <w:t>LogicEditEntry</w:t>
       </w:r>
-      <w:proofErr w:type="spellEnd"/>
       <w:r>
         <w:t xml:space="preserve"> von </w:t>
       </w:r>
-      <w:proofErr w:type="spellStart"/>
       <w:r>
         <w:rPr>
           <w:highlight w:val="green"/>
         </w:rPr>
         <w:t>LogicSuperClass</w:t>
       </w:r>
-      <w:proofErr w:type="spellEnd"/>
       <w:r>
         <w:t xml:space="preserve"> erben.</w:t>
       </w:r>
@@ -911,14 +829,12 @@
       <w:r>
         <w:t xml:space="preserve">Package </w:t>
       </w:r>
-      <w:proofErr w:type="spellStart"/>
       <w:r>
         <w:rPr>
           <w:highlight w:val="green"/>
         </w:rPr>
         <w:t>mainpackage</w:t>
       </w:r>
-      <w:proofErr w:type="spellEnd"/>
       <w:r>
         <w:t>: Hier findet man unseren Driver</w:t>
       </w:r>
@@ -934,25 +850,21 @@
       <w:r>
         <w:t xml:space="preserve">Package </w:t>
       </w:r>
-      <w:proofErr w:type="spellStart"/>
       <w:r>
         <w:rPr>
           <w:highlight w:val="green"/>
         </w:rPr>
         <w:t>PaymentMethod</w:t>
       </w:r>
-      <w:proofErr w:type="spellEnd"/>
       <w:r>
         <w:t xml:space="preserve">: In diesem Package finden sich unsere verschiedenen Zahlungsarten, die von dem zugehörigen Interface erben. Dabei können diese durch die Klasse </w:t>
       </w:r>
-      <w:proofErr w:type="spellStart"/>
       <w:r>
         <w:rPr>
           <w:highlight w:val="green"/>
         </w:rPr>
         <w:t>PaymentFactory</w:t>
       </w:r>
-      <w:proofErr w:type="spellEnd"/>
       <w:r>
         <w:t xml:space="preserve"> einfach aufgerufen werden</w:t>
       </w:r>
@@ -1033,14 +945,24 @@
       <w:r>
         <w:t xml:space="preserve">Kapselung von Attributen siehe Singleton-Klassen oder </w:t>
       </w:r>
-      <w:proofErr w:type="spellStart"/>
-      <w:r>
-        <w:rPr>
-          <w:highlight w:val="green"/>
-        </w:rPr>
-        <w:t>LogicTabelEntry</w:t>
-      </w:r>
-      <w:proofErr w:type="spellEnd"/>
+      <w:r>
+        <w:rPr>
+          <w:highlight w:val="green"/>
+        </w:rPr>
+        <w:t>LogicTab</w:t>
+      </w:r>
+      <w:r>
+        <w:rPr>
+          <w:highlight w:val="green"/>
+        </w:rPr>
+        <w:t>le</w:t>
+      </w:r>
+      <w:r>
+        <w:rPr>
+          <w:highlight w:val="green"/>
+        </w:rPr>
+        <w:t>Entry</w:t>
+      </w:r>
     </w:p>
     <w:p>
       <w:pPr>
@@ -1053,32 +975,20 @@
       <w:r>
         <w:t xml:space="preserve">Durch </w:t>
       </w:r>
-      <w:proofErr w:type="spellStart"/>
       <w:r>
         <w:rPr>
           <w:highlight w:val="green"/>
         </w:rPr>
         <w:t>LogicFacade</w:t>
       </w:r>
-      <w:proofErr w:type="spellEnd"/>
       <w:r>
         <w:t xml:space="preserve"> wurden </w:t>
       </w:r>
-      <w:proofErr w:type="spellStart"/>
-      <w:r>
-        <w:t>so weit</w:t>
-      </w:r>
-      <w:proofErr w:type="spellEnd"/>
-      <w:r>
-        <w:t xml:space="preserve"> fast alle Methoden nicht mehr zu </w:t>
-      </w:r>
-      <w:proofErr w:type="spellStart"/>
-      <w:r>
-        <w:t>public</w:t>
-      </w:r>
-      <w:proofErr w:type="spellEnd"/>
-      <w:r>
-        <w:t>, bis auf Ausnahmen wegen dem Testordner</w:t>
+      <w:r>
+        <w:t>soweit</w:t>
+      </w:r>
+      <w:r>
+        <w:t xml:space="preserve"> fast alle Methoden nicht mehr zu public, bis auf Ausnahmen wegen dem Testordner</w:t>
       </w:r>
     </w:p>
     <w:p>
@@ -1092,14 +1002,12 @@
       <w:r>
         <w:t xml:space="preserve">Lose Kopplung bei beispielsweise der Verwendung der Factory -&gt; Klasse </w:t>
       </w:r>
-      <w:proofErr w:type="spellStart"/>
       <w:r>
         <w:rPr>
           <w:highlight w:val="green"/>
         </w:rPr>
         <w:t>LogicSuperClass</w:t>
       </w:r>
-      <w:proofErr w:type="spellEnd"/>
     </w:p>
     <w:p>
       <w:pPr>
@@ -1137,27 +1045,32 @@
         </w:numPr>
       </w:pPr>
       <w:r>
-        <w:t>Mehrere Tests, inklusive Negativtests im test- Ordner unter test-&gt;</w:t>
-      </w:r>
-      <w:proofErr w:type="spellStart"/>
+        <w:t xml:space="preserve">Mehrere Tests, inklusive Negativtests im test- Ordner unter </w:t>
+      </w:r>
+      <w:r>
+        <w:rPr>
+          <w:highlight w:val="green"/>
+        </w:rPr>
+        <w:t>test</w:t>
+      </w:r>
+      <w:r>
+        <w:t>-&gt;</w:t>
+      </w:r>
       <w:r>
         <w:rPr>
           <w:highlight w:val="green"/>
         </w:rPr>
         <w:t>java</w:t>
       </w:r>
-      <w:proofErr w:type="spellEnd"/>
       <w:r>
         <w:t>-&gt;</w:t>
       </w:r>
-      <w:proofErr w:type="spellStart"/>
       <w:r>
         <w:rPr>
           <w:highlight w:val="green"/>
         </w:rPr>
         <w:t>mainpackage</w:t>
       </w:r>
-      <w:proofErr w:type="spellEnd"/>
       <w:r>
         <w:t>.</w:t>
       </w:r>
@@ -1197,14 +1110,12 @@
       <w:r>
         <w:t xml:space="preserve">Unsere GUI ist vielfältig und besteht aus mehreren FXML- Dateien, die man im Ordner </w:t>
       </w:r>
-      <w:proofErr w:type="spellStart"/>
       <w:r>
         <w:rPr>
           <w:highlight w:val="green"/>
         </w:rPr>
         <w:t>resources</w:t>
       </w:r>
-      <w:proofErr w:type="spellEnd"/>
       <w:r>
         <w:t>-&gt;</w:t>
       </w:r>
@@ -1231,24 +1142,14 @@
         </w:rPr>
       </w:pPr>
       <w:r>
-        <w:t xml:space="preserve">Alle FXML- Dateien wurden mit </w:t>
-      </w:r>
-      <w:proofErr w:type="spellStart"/>
-      <w:r>
-        <w:t>SceneBuilder</w:t>
-      </w:r>
-      <w:proofErr w:type="spellEnd"/>
-      <w:r>
-        <w:t xml:space="preserve"> erstellt, außer </w:t>
-      </w:r>
-      <w:proofErr w:type="spellStart"/>
+        <w:t xml:space="preserve">Alle FXML- Dateien wurden mit SceneBuilder erstellt, außer </w:t>
+      </w:r>
       <w:r>
         <w:rPr>
           <w:highlight w:val="green"/>
         </w:rPr>
         <w:t>firstLogin.fxml</w:t>
       </w:r>
-      <w:proofErr w:type="spellEnd"/>
     </w:p>
     <w:p>
       <w:pPr>
@@ -1262,31 +1163,38 @@
           <w:bCs/>
         </w:rPr>
       </w:pPr>
-      <w:proofErr w:type="spellStart"/>
-      <w:r>
-        <w:rPr>
-          <w:b/>
-          <w:bCs/>
-        </w:rPr>
-        <w:t>Logging</w:t>
-      </w:r>
-      <w:proofErr w:type="spellEnd"/>
-      <w:r>
-        <w:rPr>
-          <w:b/>
-          <w:bCs/>
-        </w:rPr>
-        <w:t xml:space="preserve">/ </w:t>
-      </w:r>
-      <w:proofErr w:type="spellStart"/>
-      <w:r>
-        <w:rPr>
-          <w:b/>
-          <w:bCs/>
+      <w:r>
+        <w:rPr>
+          <w:b/>
+          <w:bCs/>
+        </w:rPr>
+        <w:t>Logging/ Exceptions</w:t>
+      </w:r>
+    </w:p>
+    <w:p>
+      <w:pPr>
+        <w:pStyle w:val="Listenabsatz"/>
+        <w:numPr>
+          <w:ilvl w:val="1"/>
+          <w:numId w:val="3"/>
+        </w:numPr>
+        <w:rPr>
+          <w:b/>
+          <w:bCs/>
+        </w:rPr>
+      </w:pPr>
+      <w:r>
+        <w:t xml:space="preserve">In unserem Projekt gibt es einige eigene Exceptions, die unter dem Package </w:t>
+      </w:r>
+      <w:r>
+        <w:rPr>
+          <w:highlight w:val="green"/>
         </w:rPr>
         <w:t>Exceptions</w:t>
       </w:r>
-      <w:proofErr w:type="spellEnd"/>
+      <w:r>
+        <w:t xml:space="preserve"> zu finden sind.</w:t>
+      </w:r>
     </w:p>
     <w:p>
       <w:pPr>
@@ -1301,26 +1209,98 @@
         </w:rPr>
       </w:pPr>
       <w:r>
-        <w:t xml:space="preserve">In unserem Projekt gibt es einige eigene </w:t>
-      </w:r>
-      <w:proofErr w:type="spellStart"/>
-      <w:r>
-        <w:t>Exceptions</w:t>
-      </w:r>
-      <w:proofErr w:type="spellEnd"/>
-      <w:r>
-        <w:t xml:space="preserve">, die unter dem Package </w:t>
-      </w:r>
-      <w:proofErr w:type="spellStart"/>
-      <w:r>
-        <w:rPr>
-          <w:highlight w:val="green"/>
-        </w:rPr>
-        <w:t>Exceptions</w:t>
-      </w:r>
-      <w:proofErr w:type="spellEnd"/>
-      <w:r>
-        <w:t xml:space="preserve"> zu finden sind.</w:t>
+        <w:t>Unsere Log-Level bestehen aus mehreren Logstufen:</w:t>
+      </w:r>
+    </w:p>
+    <w:p>
+      <w:pPr>
+        <w:pStyle w:val="Listenabsatz"/>
+        <w:numPr>
+          <w:ilvl w:val="2"/>
+          <w:numId w:val="3"/>
+        </w:numPr>
+        <w:rPr>
+          <w:b/>
+          <w:bCs/>
+        </w:rPr>
+      </w:pPr>
+      <w:r>
+        <w:t xml:space="preserve">Error: Es handelt sich um einen schwerwiegenden Fehler, es wurde ein </w:t>
+      </w:r>
+      <w:r>
+        <w:t xml:space="preserve">schwerwiegender </w:t>
+      </w:r>
+      <w:r>
+        <w:t xml:space="preserve">Error aufgefangen (z.B </w:t>
+      </w:r>
+      <w:r>
+        <w:t>eine SQL-Exception</w:t>
+      </w:r>
+      <w:r>
+        <w:t>)</w:t>
+      </w:r>
+    </w:p>
+    <w:p>
+      <w:pPr>
+        <w:pStyle w:val="Listenabsatz"/>
+        <w:numPr>
+          <w:ilvl w:val="2"/>
+          <w:numId w:val="3"/>
+        </w:numPr>
+        <w:rPr>
+          <w:b/>
+          <w:bCs/>
+        </w:rPr>
+      </w:pPr>
+      <w:r>
+        <w:t>Warn: Es i</w:t>
+      </w:r>
+      <w:r>
+        <w:t xml:space="preserve">st zwar kein </w:t>
+      </w:r>
+      <w:r>
+        <w:t>schwerwiegender Fehler</w:t>
+      </w:r>
+      <w:r>
+        <w:t xml:space="preserve"> aufgetreten, das Programm kann aber aus anderen Gründen nicht weiterlaufen (z.B der eingegebene Benutzername ist falsch oder zu kurz)</w:t>
+      </w:r>
+    </w:p>
+    <w:p>
+      <w:pPr>
+        <w:pStyle w:val="Listenabsatz"/>
+        <w:numPr>
+          <w:ilvl w:val="2"/>
+          <w:numId w:val="3"/>
+        </w:numPr>
+        <w:rPr>
+          <w:b/>
+          <w:bCs/>
+        </w:rPr>
+      </w:pPr>
+      <w:r>
+        <w:t>Debug: Wichtige Informationen für den Entwickler (wichtige Variablen, wie weit ist das Programm im Moment etc.)</w:t>
+      </w:r>
+    </w:p>
+    <w:p>
+      <w:pPr>
+        <w:pStyle w:val="Listenabsatz"/>
+        <w:numPr>
+          <w:ilvl w:val="2"/>
+          <w:numId w:val="3"/>
+        </w:numPr>
+        <w:rPr>
+          <w:b/>
+          <w:bCs/>
+        </w:rPr>
+      </w:pPr>
+      <w:r>
+        <w:t xml:space="preserve">Info: Informationen, die evtl den Kunden auch interessieren könnten (z.B wurde eine Zeile </w:t>
+      </w:r>
+      <w:r>
+        <w:t>gelöscht...</w:t>
+      </w:r>
+      <w:r>
+        <w:t>)</w:t>
       </w:r>
     </w:p>
     <w:p>
@@ -1336,134 +1316,27 @@
         </w:rPr>
       </w:pPr>
       <w:r>
-        <w:t>Unsere Log-Level bestehen aus mehreren Logstufen:</w:t>
-      </w:r>
-    </w:p>
-    <w:p>
-      <w:pPr>
-        <w:pStyle w:val="Listenabsatz"/>
-        <w:numPr>
-          <w:ilvl w:val="2"/>
-          <w:numId w:val="3"/>
-        </w:numPr>
-        <w:rPr>
-          <w:b/>
-          <w:bCs/>
-        </w:rPr>
-      </w:pPr>
-      <w:r>
-        <w:t xml:space="preserve">Error: Es handelt sich um einen schwerwiegenden Fehler, es wurde ein </w:t>
-      </w:r>
-      <w:r>
-        <w:t xml:space="preserve">schwerwiegender </w:t>
-      </w:r>
-      <w:r>
-        <w:t>Error aufgefangen (</w:t>
-      </w:r>
-      <w:proofErr w:type="spellStart"/>
-      <w:r>
-        <w:t>z.B</w:t>
-      </w:r>
-      <w:proofErr w:type="spellEnd"/>
-      <w:r>
-        <w:t xml:space="preserve"> </w:t>
-      </w:r>
-      <w:r>
-        <w:t>eine SQL-</w:t>
-      </w:r>
-      <w:proofErr w:type="spellStart"/>
-      <w:r>
-        <w:t>Exception</w:t>
-      </w:r>
-      <w:proofErr w:type="spellEnd"/>
-      <w:r>
-        <w:t>)</w:t>
-      </w:r>
-    </w:p>
-    <w:p>
-      <w:pPr>
-        <w:pStyle w:val="Listenabsatz"/>
-        <w:numPr>
-          <w:ilvl w:val="2"/>
-          <w:numId w:val="3"/>
-        </w:numPr>
-        <w:rPr>
-          <w:b/>
-          <w:bCs/>
-        </w:rPr>
-      </w:pPr>
-      <w:r>
-        <w:t>Warn: Es i</w:t>
-      </w:r>
-      <w:r>
-        <w:t>st zwar kein Error aufgetreten, das Programm kann aber aus anderen Gründen nicht weiterlaufen (</w:t>
-      </w:r>
-      <w:proofErr w:type="spellStart"/>
-      <w:r>
-        <w:t>z.B</w:t>
-      </w:r>
-      <w:proofErr w:type="spellEnd"/>
-      <w:r>
-        <w:t xml:space="preserve"> der eingegebene Benutzername ist falsch oder zu kurz)</w:t>
-      </w:r>
-    </w:p>
-    <w:p>
-      <w:pPr>
-        <w:pStyle w:val="Listenabsatz"/>
-        <w:numPr>
-          <w:ilvl w:val="2"/>
-          <w:numId w:val="3"/>
-        </w:numPr>
-        <w:rPr>
-          <w:b/>
-          <w:bCs/>
-        </w:rPr>
-      </w:pPr>
-      <w:proofErr w:type="spellStart"/>
-      <w:r>
-        <w:t>Debug</w:t>
-      </w:r>
-      <w:proofErr w:type="spellEnd"/>
-      <w:r>
-        <w:t>: Wichtige Informationen für den Entwickler (wichtige Variablen, wie weit ist das Programm im Moment etc.)</w:t>
-      </w:r>
-    </w:p>
-    <w:p>
-      <w:pPr>
-        <w:pStyle w:val="Listenabsatz"/>
-        <w:numPr>
-          <w:ilvl w:val="2"/>
-          <w:numId w:val="3"/>
-        </w:numPr>
-        <w:rPr>
-          <w:b/>
-          <w:bCs/>
-        </w:rPr>
-      </w:pPr>
-      <w:r>
-        <w:t xml:space="preserve">Info: Informationen, die </w:t>
-      </w:r>
-      <w:proofErr w:type="spellStart"/>
-      <w:r>
-        <w:t>evtl</w:t>
-      </w:r>
-      <w:proofErr w:type="spellEnd"/>
-      <w:r>
-        <w:t xml:space="preserve"> den Kunden auch interessieren könnten (</w:t>
-      </w:r>
-      <w:proofErr w:type="spellStart"/>
-      <w:r>
-        <w:t>z.B</w:t>
-      </w:r>
-      <w:proofErr w:type="spellEnd"/>
-      <w:r>
-        <w:t xml:space="preserve"> wurde eine Zeile </w:t>
-      </w:r>
-      <w:r>
-        <w:t>gelöscht...</w:t>
-      </w:r>
-      <w:r>
-        <w:t>)</w:t>
+        <w:t>Es wird bei uns in mehrere Files geloggt, es gibt jeweils ein File für alle logs, im Terminal wird ebenfalls alles geloggt.</w:t>
+      </w:r>
+    </w:p>
+    <w:p>
+      <w:pPr>
+        <w:pStyle w:val="Listenabsatz"/>
+        <w:numPr>
+          <w:ilvl w:val="0"/>
+          <w:numId w:val="3"/>
+        </w:numPr>
+        <w:rPr>
+          <w:b/>
+          <w:bCs/>
+        </w:rPr>
+      </w:pPr>
+      <w:r>
+        <w:rPr>
+          <w:b/>
+          <w:bCs/>
+        </w:rPr>
+        <w:t>Threads</w:t>
       </w:r>
     </w:p>
     <w:p>
@@ -1473,13 +1346,18 @@
           <w:ilvl w:val="1"/>
           <w:numId w:val="3"/>
         </w:numPr>
-        <w:rPr>
-          <w:b/>
-          <w:bCs/>
-        </w:rPr>
-      </w:pPr>
-      <w:r>
-        <w:t>Es wird bei uns in mehrere Files geloggt, es gibt jeweils ein File für alle logs, im Terminal wird ebenfalls alles geloggt.</w:t>
+      </w:pPr>
+      <w:r>
+        <w:t xml:space="preserve">Unser Thread befindet sich im Package </w:t>
+      </w:r>
+      <w:r>
+        <w:rPr>
+          <w:highlight w:val="green"/>
+        </w:rPr>
+        <w:t>Threads</w:t>
+      </w:r>
+      <w:r>
+        <w:t>. Er gibt im Hintergrund jede Minute Informationen über den höchsten und aktuellen Kontostand.</w:t>
       </w:r>
     </w:p>
     <w:p>
@@ -1499,7 +1377,7 @@
           <w:b/>
           <w:bCs/>
         </w:rPr>
-        <w:t>Threads</w:t>
+        <w:t>Streams</w:t>
       </w:r>
     </w:p>
     <w:p>
@@ -1509,47 +1387,6 @@
           <w:ilvl w:val="1"/>
           <w:numId w:val="3"/>
         </w:numPr>
-      </w:pPr>
-      <w:r>
-        <w:t xml:space="preserve">Unser Thread befindet sich im Package </w:t>
-      </w:r>
-      <w:r>
-        <w:rPr>
-          <w:highlight w:val="green"/>
-        </w:rPr>
-        <w:t>Threads</w:t>
-      </w:r>
-      <w:r>
-        <w:t>. Er gibt im Hintergrund jede Minute Informationen über den höchsten und aktuellen Kontostand.</w:t>
-      </w:r>
-    </w:p>
-    <w:p>
-      <w:pPr>
-        <w:pStyle w:val="Listenabsatz"/>
-        <w:numPr>
-          <w:ilvl w:val="0"/>
-          <w:numId w:val="3"/>
-        </w:numPr>
-        <w:rPr>
-          <w:b/>
-          <w:bCs/>
-        </w:rPr>
-      </w:pPr>
-      <w:r>
-        <w:rPr>
-          <w:b/>
-          <w:bCs/>
-        </w:rPr>
-        <w:t>Streams</w:t>
-      </w:r>
-    </w:p>
-    <w:p>
-      <w:pPr>
-        <w:pStyle w:val="Listenabsatz"/>
-        <w:numPr>
-          <w:ilvl w:val="1"/>
-          <w:numId w:val="3"/>
-        </w:numPr>
         <w:rPr>
           <w:b/>
           <w:bCs/>
@@ -1558,14 +1395,12 @@
       <w:r>
         <w:t xml:space="preserve">Den parallelen Stream findet man ebenfalls in der Klasse </w:t>
       </w:r>
-      <w:proofErr w:type="spellStart"/>
       <w:r>
         <w:rPr>
           <w:highlight w:val="green"/>
         </w:rPr>
         <w:t>BalanceThreads</w:t>
       </w:r>
-      <w:proofErr w:type="spellEnd"/>
       <w:r>
         <w:t>, welcher den aktuellen und höchsten Kontostand aus der Datenbankliste sortiert.</w:t>
       </w:r>

</xml_diff>

<commit_message>
Nachdenkzettel richtiges Format, altes Format gelöscht
</commit_message>
<xml_diff>
--- a/src/main/resources/Dokumentation/DokumentationAnfang - Kopie.docx
+++ b/src/main/resources/Dokumentation/DokumentationAnfang - Kopie.docx
@@ -189,8 +189,9 @@
           <w:sz w:val="96"/>
           <w:szCs w:val="96"/>
         </w:rPr>
-        <w:t>Projekt BudgetB</w:t>
-      </w:r>
+        <w:t xml:space="preserve">Projekt </w:t>
+      </w:r>
+      <w:proofErr w:type="spellStart"/>
       <w:r>
         <w:rPr>
           <w:b/>
@@ -198,7 +199,7 @@
           <w:sz w:val="96"/>
           <w:szCs w:val="96"/>
         </w:rPr>
-        <w:t>l</w:t>
+        <w:t>BudgetB</w:t>
       </w:r>
       <w:r>
         <w:rPr>
@@ -207,8 +208,18 @@
           <w:sz w:val="96"/>
           <w:szCs w:val="96"/>
         </w:rPr>
+        <w:t>l</w:t>
+      </w:r>
+      <w:r>
+        <w:rPr>
+          <w:b/>
+          <w:bCs/>
+          <w:sz w:val="96"/>
+          <w:szCs w:val="96"/>
+        </w:rPr>
         <w:t>oom</w:t>
       </w:r>
+      <w:proofErr w:type="spellEnd"/>
     </w:p>
     <w:p>
       <w:pPr>
@@ -337,7 +348,86 @@
           <w:szCs w:val="32"/>
         </w:rPr>
         <w:lastRenderedPageBreak/>
+        <w:t>1. Kurzbeschreibung</w:t>
+      </w:r>
+    </w:p>
+    <w:p>
+      <w:r>
+        <w:t>Bei unserem Projekt handelt es sich um einen Budget-Planer.</w:t>
+      </w:r>
+    </w:p>
+    <w:p>
+      <w:r>
+        <w:t xml:space="preserve">Die Benutzer haben die Möglichkeit, ein Konto anzulegen und sich einzuloggen. Bei der ersten Anmeldung gibt man </w:t>
+      </w:r>
+      <w:r>
+        <w:t>seinen momentanen Kontostand</w:t>
+      </w:r>
+      <w:r>
+        <w:t xml:space="preserve"> an. Für jeden Benutzer wird eine individuelle Tabelle angelegt. In dieser können neue Einträge, also Einnahmen oder Ausgaben, hinzugefügt, aber auch bearbeitet oder gelöscht werden. In der Tabelle werden neben dem aktuellen Kontostand auch das Datum, der Grund, der Betrag, die Wichtigkeit, die Regelmäßigkeit und die Zahlungsart der Einnahme oder Ausgabe angezeigt.</w:t>
+      </w:r>
+    </w:p>
+    <w:p>
+      <w:pPr>
+        <w:rPr>
+          <w:b/>
+          <w:bCs/>
+          <w:sz w:val="32"/>
+          <w:szCs w:val="32"/>
+        </w:rPr>
+      </w:pPr>
+      <w:r>
+        <w:rPr>
+          <w:b/>
+          <w:bCs/>
+          <w:sz w:val="32"/>
+          <w:szCs w:val="32"/>
+        </w:rPr>
+        <w:t>2. Startklasse</w:t>
+      </w:r>
+    </w:p>
+    <w:p>
+      <w:r>
+        <w:t>Die Main-Methode/Driver befindet sich in der Klasse </w:t>
+      </w:r>
+      <w:proofErr w:type="spellStart"/>
+      <w:r>
+        <w:t>mainpackage</w:t>
+      </w:r>
+      <w:proofErr w:type="spellEnd"/>
+      <w:r>
+        <w:t>.</w:t>
+      </w:r>
+    </w:p>
+    <w:p>
+      <w:pPr>
+        <w:tabs>
+          <w:tab w:val="left" w:pos="3708"/>
+        </w:tabs>
+        <w:rPr>
+          <w:b/>
+          <w:bCs/>
+          <w:sz w:val="32"/>
+          <w:szCs w:val="32"/>
+        </w:rPr>
+      </w:pPr>
+      <w:r>
+        <w:rPr>
+          <w:b/>
+          <w:bCs/>
+          <w:sz w:val="32"/>
+          <w:szCs w:val="32"/>
+        </w:rPr>
         <w:t>3. Besonderheiten</w:t>
+      </w:r>
+      <w:r>
+        <w:rPr>
+          <w:b/>
+          <w:bCs/>
+          <w:sz w:val="32"/>
+          <w:szCs w:val="32"/>
+        </w:rPr>
+        <w:tab/>
       </w:r>
     </w:p>
     <w:p>
@@ -366,7 +456,15 @@
         </w:numPr>
       </w:pPr>
       <w:r>
-        <w:t>Bei der Registrierung muss keine persönliche E-mail angegeben werden. Es reicht, wenn es ein String mit der Länge zwischen 6 und 69 ist. Es wird außerdem nicht nach ‚@‘ oder ähnlichem geprüft.</w:t>
+        <w:t xml:space="preserve">Bei der Registrierung muss keine persönliche </w:t>
+      </w:r>
+      <w:proofErr w:type="spellStart"/>
+      <w:r>
+        <w:t>E-mail</w:t>
+      </w:r>
+      <w:proofErr w:type="spellEnd"/>
+      <w:r>
+        <w:t xml:space="preserve"> angegeben werden. Es reicht, wenn es ein String mit der Länge zwischen 6 und 69 ist. Es wird außerdem nicht nach ‚@‘ oder ähnlichem geprüft.</w:t>
       </w:r>
     </w:p>
     <w:p>
@@ -390,8 +488,13 @@
         </w:numPr>
       </w:pPr>
       <w:r>
-        <w:t>Benutzername: tester</w:t>
-      </w:r>
+        <w:t xml:space="preserve">Benutzername: </w:t>
+      </w:r>
+      <w:proofErr w:type="spellStart"/>
+      <w:r>
+        <w:t>tester</w:t>
+      </w:r>
+      <w:proofErr w:type="spellEnd"/>
     </w:p>
     <w:p>
       <w:pPr>
@@ -422,7 +525,15 @@
         </w:numPr>
       </w:pPr>
       <w:r>
-        <w:t>Den Aufbau unserer Datenbanken können Sie in dem File „DatenbankenListe“ finden. Diese sind mit einer unserer Hochschuldatenbanken verbunden und w</w:t>
+        <w:t>Den Aufbau unserer Datenbanken können Sie in dem File „</w:t>
+      </w:r>
+      <w:proofErr w:type="spellStart"/>
+      <w:r>
+        <w:t>DatenbankenListe</w:t>
+      </w:r>
+      <w:proofErr w:type="spellEnd"/>
+      <w:r>
+        <w:t>“ finden. Diese sind mit einer unserer Hochschuldatenbanken verbunden und w</w:t>
       </w:r>
       <w:r>
         <w:t xml:space="preserve">erden </w:t>
@@ -565,14 +676,24 @@
       <w:r>
         <w:t xml:space="preserve">Package </w:t>
       </w:r>
+      <w:proofErr w:type="spellStart"/>
       <w:r>
         <w:rPr>
           <w:highlight w:val="green"/>
         </w:rPr>
         <w:t>Exceptions</w:t>
       </w:r>
-      <w:r>
-        <w:t>: Dieses Package enthält alle eigenen Exceptions und gliedert sich in weitere zwei Ordner auf:</w:t>
+      <w:proofErr w:type="spellEnd"/>
+      <w:r>
+        <w:t xml:space="preserve">: Dieses Package enthält alle eigenen </w:t>
+      </w:r>
+      <w:proofErr w:type="spellStart"/>
+      <w:r>
+        <w:t>Exceptions</w:t>
+      </w:r>
+      <w:proofErr w:type="spellEnd"/>
+      <w:r>
+        <w:t xml:space="preserve"> und gliedert sich in weitere zwei Ordner auf:</w:t>
       </w:r>
     </w:p>
     <w:p>
@@ -586,30 +707,44 @@
       <w:r>
         <w:t xml:space="preserve">Package </w:t>
       </w:r>
+      <w:proofErr w:type="spellStart"/>
       <w:r>
         <w:rPr>
           <w:highlight w:val="green"/>
         </w:rPr>
         <w:t>NewEntryExceptions</w:t>
       </w:r>
-      <w:r>
-        <w:t xml:space="preserve">: Hier sind alle Exceptions, die für die Klasse </w:t>
-      </w:r>
+      <w:proofErr w:type="spellEnd"/>
+      <w:r>
+        <w:t xml:space="preserve">: Hier sind alle </w:t>
+      </w:r>
+      <w:proofErr w:type="spellStart"/>
+      <w:r>
+        <w:t>Exceptions</w:t>
+      </w:r>
+      <w:proofErr w:type="spellEnd"/>
+      <w:r>
+        <w:t xml:space="preserve">, die für die Klasse </w:t>
+      </w:r>
+      <w:proofErr w:type="spellStart"/>
       <w:r>
         <w:rPr>
           <w:highlight w:val="green"/>
         </w:rPr>
         <w:t>LogicNewEntry</w:t>
       </w:r>
+      <w:proofErr w:type="spellEnd"/>
       <w:r>
         <w:t xml:space="preserve"> und </w:t>
       </w:r>
+      <w:proofErr w:type="spellStart"/>
       <w:r>
         <w:rPr>
           <w:highlight w:val="green"/>
         </w:rPr>
         <w:t>ControllerNewEntry</w:t>
       </w:r>
+      <w:proofErr w:type="spellEnd"/>
       <w:r>
         <w:t xml:space="preserve"> bestimmt sind</w:t>
       </w:r>
@@ -628,21 +763,33 @@
       <w:r>
         <w:t xml:space="preserve">Package </w:t>
       </w:r>
+      <w:proofErr w:type="spellStart"/>
       <w:r>
         <w:rPr>
           <w:highlight w:val="green"/>
         </w:rPr>
         <w:t>RegisterExceptions</w:t>
       </w:r>
-      <w:r>
-        <w:t xml:space="preserve">: Hier sind alle Exceptions, die für die Klasse </w:t>
-      </w:r>
+      <w:proofErr w:type="spellEnd"/>
+      <w:r>
+        <w:t xml:space="preserve">: Hier sind alle </w:t>
+      </w:r>
+      <w:proofErr w:type="spellStart"/>
+      <w:r>
+        <w:t>Exceptions</w:t>
+      </w:r>
+      <w:proofErr w:type="spellEnd"/>
+      <w:r>
+        <w:t xml:space="preserve">, die für die Klasse </w:t>
+      </w:r>
+      <w:proofErr w:type="spellStart"/>
       <w:r>
         <w:rPr>
           <w:highlight w:val="green"/>
         </w:rPr>
         <w:t>LogicRegister</w:t>
       </w:r>
+      <w:proofErr w:type="spellEnd"/>
       <w:r>
         <w:t xml:space="preserve"> bestimmt sind.</w:t>
       </w:r>
@@ -676,30 +823,36 @@
           <w:numId w:val="3"/>
         </w:numPr>
       </w:pPr>
+      <w:proofErr w:type="spellStart"/>
       <w:r>
         <w:rPr>
           <w:highlight w:val="green"/>
         </w:rPr>
         <w:t>ControllerNewEntry</w:t>
       </w:r>
+      <w:proofErr w:type="spellEnd"/>
       <w:r>
         <w:t xml:space="preserve"> und </w:t>
       </w:r>
+      <w:proofErr w:type="spellStart"/>
       <w:r>
         <w:rPr>
           <w:highlight w:val="green"/>
         </w:rPr>
         <w:t>ControllerEditEntry</w:t>
       </w:r>
+      <w:proofErr w:type="spellEnd"/>
       <w:r>
         <w:t xml:space="preserve"> haben das </w:t>
       </w:r>
+      <w:proofErr w:type="spellStart"/>
       <w:r>
         <w:rPr>
           <w:highlight w:val="green"/>
         </w:rPr>
         <w:t>EntryInterface</w:t>
       </w:r>
+      <w:proofErr w:type="spellEnd"/>
       <w:r>
         <w:t xml:space="preserve"> implementiert</w:t>
       </w:r>
@@ -724,12 +877,14 @@
       <w:r>
         <w:t xml:space="preserve">, </w:t>
       </w:r>
+      <w:proofErr w:type="spellStart"/>
       <w:r>
         <w:rPr>
           <w:highlight w:val="green"/>
         </w:rPr>
         <w:t>Creditcard</w:t>
       </w:r>
+      <w:proofErr w:type="spellEnd"/>
       <w:r>
         <w:t xml:space="preserve">, </w:t>
       </w:r>
@@ -742,21 +897,25 @@
       <w:r>
         <w:t xml:space="preserve">, </w:t>
       </w:r>
+      <w:proofErr w:type="spellStart"/>
       <w:r>
         <w:rPr>
           <w:highlight w:val="green"/>
         </w:rPr>
         <w:t>OtherPayment</w:t>
       </w:r>
+      <w:proofErr w:type="spellEnd"/>
       <w:r>
         <w:t xml:space="preserve"> und </w:t>
       </w:r>
+      <w:proofErr w:type="spellStart"/>
       <w:r>
         <w:rPr>
           <w:highlight w:val="green"/>
         </w:rPr>
         <w:t>Paypal</w:t>
       </w:r>
+      <w:proofErr w:type="spellEnd"/>
       <w:r>
         <w:t xml:space="preserve"> haben </w:t>
       </w:r>
@@ -779,41 +938,50 @@
         </w:numPr>
       </w:pPr>
       <w:r>
+        <w:lastRenderedPageBreak/>
         <w:t xml:space="preserve">Package </w:t>
       </w:r>
+      <w:proofErr w:type="spellStart"/>
       <w:r>
         <w:rPr>
           <w:highlight w:val="green"/>
         </w:rPr>
         <w:t>Logic</w:t>
       </w:r>
+      <w:proofErr w:type="spellEnd"/>
       <w:r>
         <w:t xml:space="preserve">: Hier findet sich die Logik unseres Programms, insbesondere die Logik der Controller. Dabei gibt es noch zu erwähnen, dass die Klassen </w:t>
       </w:r>
+      <w:proofErr w:type="spellStart"/>
       <w:r>
         <w:rPr>
           <w:highlight w:val="green"/>
         </w:rPr>
         <w:t>LogicNewEntry</w:t>
       </w:r>
+      <w:proofErr w:type="spellEnd"/>
       <w:r>
         <w:t xml:space="preserve"> und </w:t>
       </w:r>
+      <w:proofErr w:type="spellStart"/>
       <w:r>
         <w:rPr>
           <w:highlight w:val="green"/>
         </w:rPr>
         <w:t>LogicEditEntry</w:t>
       </w:r>
+      <w:proofErr w:type="spellEnd"/>
       <w:r>
         <w:t xml:space="preserve"> von </w:t>
       </w:r>
+      <w:proofErr w:type="spellStart"/>
       <w:r>
         <w:rPr>
           <w:highlight w:val="green"/>
         </w:rPr>
         <w:t>LogicSuperClass</w:t>
       </w:r>
+      <w:proofErr w:type="spellEnd"/>
       <w:r>
         <w:t xml:space="preserve"> erben.</w:t>
       </w:r>
@@ -829,12 +997,14 @@
       <w:r>
         <w:t xml:space="preserve">Package </w:t>
       </w:r>
+      <w:proofErr w:type="spellStart"/>
       <w:r>
         <w:rPr>
           <w:highlight w:val="green"/>
         </w:rPr>
         <w:t>mainpackage</w:t>
       </w:r>
+      <w:proofErr w:type="spellEnd"/>
       <w:r>
         <w:t>: Hier findet man unseren Driver</w:t>
       </w:r>
@@ -850,21 +1020,25 @@
       <w:r>
         <w:t xml:space="preserve">Package </w:t>
       </w:r>
+      <w:proofErr w:type="spellStart"/>
       <w:r>
         <w:rPr>
           <w:highlight w:val="green"/>
         </w:rPr>
         <w:t>PaymentMethod</w:t>
       </w:r>
+      <w:proofErr w:type="spellEnd"/>
       <w:r>
         <w:t xml:space="preserve">: In diesem Package finden sich unsere verschiedenen Zahlungsarten, die von dem zugehörigen Interface erben. Dabei können diese durch die Klasse </w:t>
       </w:r>
+      <w:proofErr w:type="spellStart"/>
       <w:r>
         <w:rPr>
           <w:highlight w:val="green"/>
         </w:rPr>
         <w:t>PaymentFactory</w:t>
       </w:r>
+      <w:proofErr w:type="spellEnd"/>
       <w:r>
         <w:t xml:space="preserve"> einfach aufgerufen werden</w:t>
       </w:r>
@@ -945,6 +1119,7 @@
       <w:r>
         <w:t xml:space="preserve">Kapselung von Attributen siehe Singleton-Klassen oder </w:t>
       </w:r>
+      <w:proofErr w:type="spellStart"/>
       <w:r>
         <w:rPr>
           <w:highlight w:val="green"/>
@@ -963,6 +1138,7 @@
         </w:rPr>
         <w:t>Entry</w:t>
       </w:r>
+      <w:proofErr w:type="spellEnd"/>
     </w:p>
     <w:p>
       <w:pPr>
@@ -975,12 +1151,14 @@
       <w:r>
         <w:t xml:space="preserve">Durch </w:t>
       </w:r>
+      <w:proofErr w:type="spellStart"/>
       <w:r>
         <w:rPr>
           <w:highlight w:val="green"/>
         </w:rPr>
         <w:t>LogicFacade</w:t>
       </w:r>
+      <w:proofErr w:type="spellEnd"/>
       <w:r>
         <w:t xml:space="preserve"> wurden </w:t>
       </w:r>
@@ -988,7 +1166,15 @@
         <w:t>soweit</w:t>
       </w:r>
       <w:r>
-        <w:t xml:space="preserve"> fast alle Methoden nicht mehr zu public, bis auf Ausnahmen wegen dem Testordner</w:t>
+        <w:t xml:space="preserve"> fast alle Methoden nicht mehr zu </w:t>
+      </w:r>
+      <w:proofErr w:type="spellStart"/>
+      <w:r>
+        <w:t>public</w:t>
+      </w:r>
+      <w:proofErr w:type="spellEnd"/>
+      <w:r>
+        <w:t>, bis auf Ausnahmen wegen dem Testordner</w:t>
       </w:r>
     </w:p>
     <w:p>
@@ -1002,12 +1188,14 @@
       <w:r>
         <w:t xml:space="preserve">Lose Kopplung bei beispielsweise der Verwendung der Factory -&gt; Klasse </w:t>
       </w:r>
+      <w:proofErr w:type="spellStart"/>
       <w:r>
         <w:rPr>
           <w:highlight w:val="green"/>
         </w:rPr>
         <w:t>LogicSuperClass</w:t>
       </w:r>
+      <w:proofErr w:type="spellEnd"/>
     </w:p>
     <w:p>
       <w:pPr>
@@ -1032,7 +1220,6 @@
           <w:b/>
           <w:bCs/>
         </w:rPr>
-        <w:lastRenderedPageBreak/>
         <w:t>Tests</w:t>
       </w:r>
     </w:p>
@@ -1056,21 +1243,25 @@
       <w:r>
         <w:t>-&gt;</w:t>
       </w:r>
+      <w:proofErr w:type="spellStart"/>
       <w:r>
         <w:rPr>
           <w:highlight w:val="green"/>
         </w:rPr>
         <w:t>java</w:t>
       </w:r>
+      <w:proofErr w:type="spellEnd"/>
       <w:r>
         <w:t>-&gt;</w:t>
       </w:r>
+      <w:proofErr w:type="spellStart"/>
       <w:r>
         <w:rPr>
           <w:highlight w:val="green"/>
         </w:rPr>
         <w:t>mainpackage</w:t>
       </w:r>
+      <w:proofErr w:type="spellEnd"/>
       <w:r>
         <w:t>.</w:t>
       </w:r>
@@ -1110,12 +1301,14 @@
       <w:r>
         <w:t xml:space="preserve">Unsere GUI ist vielfältig und besteht aus mehreren FXML- Dateien, die man im Ordner </w:t>
       </w:r>
+      <w:proofErr w:type="spellStart"/>
       <w:r>
         <w:rPr>
           <w:highlight w:val="green"/>
         </w:rPr>
         <w:t>resources</w:t>
       </w:r>
+      <w:proofErr w:type="spellEnd"/>
       <w:r>
         <w:t>-&gt;</w:t>
       </w:r>
@@ -1142,14 +1335,24 @@
         </w:rPr>
       </w:pPr>
       <w:r>
-        <w:t xml:space="preserve">Alle FXML- Dateien wurden mit SceneBuilder erstellt, außer </w:t>
-      </w:r>
+        <w:t xml:space="preserve">Alle FXML- Dateien wurden mit </w:t>
+      </w:r>
+      <w:proofErr w:type="spellStart"/>
+      <w:r>
+        <w:t>SceneBuilder</w:t>
+      </w:r>
+      <w:proofErr w:type="spellEnd"/>
+      <w:r>
+        <w:t xml:space="preserve"> erstellt, außer </w:t>
+      </w:r>
+      <w:proofErr w:type="spellStart"/>
       <w:r>
         <w:rPr>
           <w:highlight w:val="green"/>
         </w:rPr>
         <w:t>firstLogin.fxml</w:t>
       </w:r>
+      <w:proofErr w:type="spellEnd"/>
     </w:p>
     <w:p>
       <w:pPr>
@@ -1163,13 +1366,31 @@
           <w:bCs/>
         </w:rPr>
       </w:pPr>
-      <w:r>
-        <w:rPr>
-          <w:b/>
-          <w:bCs/>
-        </w:rPr>
-        <w:t>Logging/ Exceptions</w:t>
-      </w:r>
+      <w:proofErr w:type="spellStart"/>
+      <w:r>
+        <w:rPr>
+          <w:b/>
+          <w:bCs/>
+        </w:rPr>
+        <w:t>Logging</w:t>
+      </w:r>
+      <w:proofErr w:type="spellEnd"/>
+      <w:r>
+        <w:rPr>
+          <w:b/>
+          <w:bCs/>
+        </w:rPr>
+        <w:t xml:space="preserve">/ </w:t>
+      </w:r>
+      <w:proofErr w:type="spellStart"/>
+      <w:r>
+        <w:rPr>
+          <w:b/>
+          <w:bCs/>
+        </w:rPr>
+        <w:t>Exceptions</w:t>
+      </w:r>
+      <w:proofErr w:type="spellEnd"/>
     </w:p>
     <w:p>
       <w:pPr>
@@ -1184,14 +1405,24 @@
         </w:rPr>
       </w:pPr>
       <w:r>
-        <w:t xml:space="preserve">In unserem Projekt gibt es einige eigene Exceptions, die unter dem Package </w:t>
-      </w:r>
-      <w:r>
-        <w:rPr>
-          <w:highlight w:val="green"/>
-        </w:rPr>
+        <w:t xml:space="preserve">In unserem Projekt gibt es einige eigene </w:t>
+      </w:r>
+      <w:proofErr w:type="spellStart"/>
+      <w:r>
         <w:t>Exceptions</w:t>
       </w:r>
+      <w:proofErr w:type="spellEnd"/>
+      <w:r>
+        <w:t xml:space="preserve">, die unter dem Package </w:t>
+      </w:r>
+      <w:proofErr w:type="spellStart"/>
+      <w:r>
+        <w:rPr>
+          <w:highlight w:val="green"/>
+        </w:rPr>
+        <w:t>Exceptions</w:t>
+      </w:r>
+      <w:proofErr w:type="spellEnd"/>
       <w:r>
         <w:t xml:space="preserve"> zu finden sind.</w:t>
       </w:r>
@@ -1231,11 +1462,24 @@
         <w:t xml:space="preserve">schwerwiegender </w:t>
       </w:r>
       <w:r>
-        <w:t xml:space="preserve">Error aufgefangen (z.B </w:t>
-      </w:r>
-      <w:r>
-        <w:t>eine SQL-Exception</w:t>
-      </w:r>
+        <w:t>Error aufgefangen (</w:t>
+      </w:r>
+      <w:proofErr w:type="spellStart"/>
+      <w:r>
+        <w:t>z.B</w:t>
+      </w:r>
+      <w:proofErr w:type="spellEnd"/>
+      <w:r>
+        <w:t xml:space="preserve"> </w:t>
+      </w:r>
+      <w:r>
+        <w:t>eine SQL-</w:t>
+      </w:r>
+      <w:proofErr w:type="spellStart"/>
+      <w:r>
+        <w:t>Exception</w:t>
+      </w:r>
+      <w:proofErr w:type="spellEnd"/>
       <w:r>
         <w:t>)</w:t>
       </w:r>
@@ -1262,7 +1506,15 @@
         <w:t>schwerwiegender Fehler</w:t>
       </w:r>
       <w:r>
-        <w:t xml:space="preserve"> aufgetreten, das Programm kann aber aus anderen Gründen nicht weiterlaufen (z.B der eingegebene Benutzername ist falsch oder zu kurz)</w:t>
+        <w:t xml:space="preserve"> aufgetreten, das Programm kann aber aus anderen Gründen nicht weiterlaufen (</w:t>
+      </w:r>
+      <w:proofErr w:type="spellStart"/>
+      <w:r>
+        <w:t>z.B</w:t>
+      </w:r>
+      <w:proofErr w:type="spellEnd"/>
+      <w:r>
+        <w:t xml:space="preserve"> der eingegebene Benutzername ist falsch oder zu kurz)</w:t>
       </w:r>
     </w:p>
     <w:p>
@@ -1277,8 +1529,13 @@
           <w:bCs/>
         </w:rPr>
       </w:pPr>
-      <w:r>
-        <w:t>Debug: Wichtige Informationen für den Entwickler (wichtige Variablen, wie weit ist das Programm im Moment etc.)</w:t>
+      <w:proofErr w:type="spellStart"/>
+      <w:r>
+        <w:t>Debug</w:t>
+      </w:r>
+      <w:proofErr w:type="spellEnd"/>
+      <w:r>
+        <w:t>: Wichtige Informationen für den Entwickler (wichtige Variablen, wie weit ist das Programm im Moment etc.)</w:t>
       </w:r>
     </w:p>
     <w:p>
@@ -1294,7 +1551,23 @@
         </w:rPr>
       </w:pPr>
       <w:r>
-        <w:t xml:space="preserve">Info: Informationen, die evtl den Kunden auch interessieren könnten (z.B wurde eine Zeile </w:t>
+        <w:t xml:space="preserve">Info: Informationen, die </w:t>
+      </w:r>
+      <w:proofErr w:type="spellStart"/>
+      <w:r>
+        <w:t>evtl</w:t>
+      </w:r>
+      <w:proofErr w:type="spellEnd"/>
+      <w:r>
+        <w:t xml:space="preserve"> den Kunden auch interessieren könnten (</w:t>
+      </w:r>
+      <w:proofErr w:type="spellStart"/>
+      <w:r>
+        <w:t>z.B</w:t>
+      </w:r>
+      <w:proofErr w:type="spellEnd"/>
+      <w:r>
+        <w:t xml:space="preserve"> wurde eine Zeile </w:t>
       </w:r>
       <w:r>
         <w:t>gelöscht...</w:t>
@@ -1395,12 +1668,14 @@
       <w:r>
         <w:t xml:space="preserve">Den parallelen Stream findet man ebenfalls in der Klasse </w:t>
       </w:r>
+      <w:proofErr w:type="spellStart"/>
       <w:r>
         <w:rPr>
           <w:highlight w:val="green"/>
         </w:rPr>
         <w:t>BalanceThreads</w:t>
       </w:r>
+      <w:proofErr w:type="spellEnd"/>
       <w:r>
         <w:t>, welcher den aktuellen und höchsten Kontostand aus der Datenbankliste sortiert.</w:t>
       </w:r>

</xml_diff>

<commit_message>
Projekt Kommentare für Jordine geschrieben, dass wir Link teilen können.
</commit_message>
<xml_diff>
--- a/src/main/resources/Dokumentation/DokumentationAnfang - Kopie.docx
+++ b/src/main/resources/Dokumentation/DokumentationAnfang - Kopie.docx
@@ -189,9 +189,8 @@
           <w:sz w:val="96"/>
           <w:szCs w:val="96"/>
         </w:rPr>
-        <w:t xml:space="preserve">Projekt </w:t>
-      </w:r>
-      <w:proofErr w:type="spellStart"/>
+        <w:t>Projekt BudgetB</w:t>
+      </w:r>
       <w:r>
         <w:rPr>
           <w:b/>
@@ -199,7 +198,7 @@
           <w:sz w:val="96"/>
           <w:szCs w:val="96"/>
         </w:rPr>
-        <w:t>BudgetB</w:t>
+        <w:t>l</w:t>
       </w:r>
       <w:r>
         <w:rPr>
@@ -208,18 +207,8 @@
           <w:sz w:val="96"/>
           <w:szCs w:val="96"/>
         </w:rPr>
-        <w:t>l</w:t>
-      </w:r>
-      <w:r>
-        <w:rPr>
-          <w:b/>
-          <w:bCs/>
-          <w:sz w:val="96"/>
-          <w:szCs w:val="96"/>
-        </w:rPr>
         <w:t>oom</w:t>
       </w:r>
-      <w:proofErr w:type="spellEnd"/>
     </w:p>
     <w:p>
       <w:pPr>
@@ -358,13 +347,7 @@
     </w:p>
     <w:p>
       <w:r>
-        <w:t xml:space="preserve">Die Benutzer haben die Möglichkeit, ein Konto anzulegen und sich einzuloggen. Bei der ersten Anmeldung gibt man </w:t>
-      </w:r>
-      <w:r>
-        <w:t>seinen momentanen Kontostand</w:t>
-      </w:r>
-      <w:r>
-        <w:t xml:space="preserve"> an. Für jeden Benutzer wird eine individuelle Tabelle angelegt. In dieser können neue Einträge, also Einnahmen oder Ausgaben, hinzugefügt, aber auch bearbeitet oder gelöscht werden. In der Tabelle werden neben dem aktuellen Kontostand auch das Datum, der Grund, der Betrag, die Wichtigkeit, die Regelmäßigkeit und die Zahlungsart der Einnahme oder Ausgabe angezeigt.</w:t>
+        <w:t>Die Benutzer haben die Möglichkeit, ein Konto anzulegen und sich einzuloggen. Bei der ersten Anmeldung gibt man seinen momentanen Kontostand an. Für jeden Benutzer wird eine individuelle Tabelle angelegt. In dieser können neue Einträge, also Einnahmen oder Ausgaben, hinzugefügt, aber auch bearbeitet oder gelöscht werden. In der Tabelle werden neben dem aktuellen Kontostand auch das Datum, der Grund, der Betrag, die Wichtigkeit, die Regelmäßigkeit und die Zahlungsart der Einnahme oder Ausgabe angezeigt.</w:t>
       </w:r>
     </w:p>
     <w:p>
@@ -388,15 +371,7 @@
     </w:p>
     <w:p>
       <w:r>
-        <w:t>Die Main-Methode/Driver befindet sich in der Klasse </w:t>
-      </w:r>
-      <w:proofErr w:type="spellStart"/>
-      <w:r>
-        <w:t>mainpackage</w:t>
-      </w:r>
-      <w:proofErr w:type="spellEnd"/>
-      <w:r>
-        <w:t>.</w:t>
+        <w:t>Die Main-Methode/Driver befindet sich in der Klasse mainpackage.</w:t>
       </w:r>
     </w:p>
     <w:p>
@@ -456,15 +431,7 @@
         </w:numPr>
       </w:pPr>
       <w:r>
-        <w:t xml:space="preserve">Bei der Registrierung muss keine persönliche </w:t>
-      </w:r>
-      <w:proofErr w:type="spellStart"/>
-      <w:r>
-        <w:t>E-mail</w:t>
-      </w:r>
-      <w:proofErr w:type="spellEnd"/>
-      <w:r>
-        <w:t xml:space="preserve"> angegeben werden. Es reicht, wenn es ein String mit der Länge zwischen 6 und 69 ist. Es wird außerdem nicht nach ‚@‘ oder ähnlichem geprüft.</w:t>
+        <w:t>Bei der Registrierung muss keine persönliche E-mail angegeben werden. Es reicht, wenn es ein String mit der Länge zwischen 6 und 69 ist. Es wird außerdem nicht nach ‚@‘ oder ähnlichem geprüft.</w:t>
       </w:r>
     </w:p>
     <w:p>
@@ -488,13 +455,8 @@
         </w:numPr>
       </w:pPr>
       <w:r>
-        <w:t xml:space="preserve">Benutzername: </w:t>
-      </w:r>
-      <w:proofErr w:type="spellStart"/>
-      <w:r>
-        <w:t>tester</w:t>
-      </w:r>
-      <w:proofErr w:type="spellEnd"/>
+        <w:t>Benutzername: tester</w:t>
+      </w:r>
     </w:p>
     <w:p>
       <w:pPr>
@@ -525,15 +487,7 @@
         </w:numPr>
       </w:pPr>
       <w:r>
-        <w:t>Den Aufbau unserer Datenbanken können Sie in dem File „</w:t>
-      </w:r>
-      <w:proofErr w:type="spellStart"/>
-      <w:r>
-        <w:t>DatenbankenListe</w:t>
-      </w:r>
-      <w:proofErr w:type="spellEnd"/>
-      <w:r>
-        <w:t>“ finden. Diese sind mit einer unserer Hochschuldatenbanken verbunden und w</w:t>
+        <w:t>Den Aufbau unserer Datenbanken können Sie in dem File „DatenbankenListe“ finden. Diese sind mit einer unserer Hochschuldatenbanken verbunden und w</w:t>
       </w:r>
       <w:r>
         <w:t xml:space="preserve">erden </w:t>
@@ -676,24 +630,14 @@
       <w:r>
         <w:t xml:space="preserve">Package </w:t>
       </w:r>
-      <w:proofErr w:type="spellStart"/>
       <w:r>
         <w:rPr>
           <w:highlight w:val="green"/>
         </w:rPr>
         <w:t>Exceptions</w:t>
       </w:r>
-      <w:proofErr w:type="spellEnd"/>
-      <w:r>
-        <w:t xml:space="preserve">: Dieses Package enthält alle eigenen </w:t>
-      </w:r>
-      <w:proofErr w:type="spellStart"/>
-      <w:r>
-        <w:t>Exceptions</w:t>
-      </w:r>
-      <w:proofErr w:type="spellEnd"/>
-      <w:r>
-        <w:t xml:space="preserve"> und gliedert sich in weitere zwei Ordner auf:</w:t>
+      <w:r>
+        <w:t>: Dieses Package enthält alle eigenen Exceptions und gliedert sich in weitere zwei Ordner auf:</w:t>
       </w:r>
     </w:p>
     <w:p>
@@ -707,44 +651,30 @@
       <w:r>
         <w:t xml:space="preserve">Package </w:t>
       </w:r>
-      <w:proofErr w:type="spellStart"/>
       <w:r>
         <w:rPr>
           <w:highlight w:val="green"/>
         </w:rPr>
         <w:t>NewEntryExceptions</w:t>
       </w:r>
-      <w:proofErr w:type="spellEnd"/>
-      <w:r>
-        <w:t xml:space="preserve">: Hier sind alle </w:t>
-      </w:r>
-      <w:proofErr w:type="spellStart"/>
-      <w:r>
-        <w:t>Exceptions</w:t>
-      </w:r>
-      <w:proofErr w:type="spellEnd"/>
-      <w:r>
-        <w:t xml:space="preserve">, die für die Klasse </w:t>
-      </w:r>
-      <w:proofErr w:type="spellStart"/>
+      <w:r>
+        <w:t xml:space="preserve">: Hier sind alle Exceptions, die für die Klasse </w:t>
+      </w:r>
       <w:r>
         <w:rPr>
           <w:highlight w:val="green"/>
         </w:rPr>
         <w:t>LogicNewEntry</w:t>
       </w:r>
-      <w:proofErr w:type="spellEnd"/>
       <w:r>
         <w:t xml:space="preserve"> und </w:t>
       </w:r>
-      <w:proofErr w:type="spellStart"/>
       <w:r>
         <w:rPr>
           <w:highlight w:val="green"/>
         </w:rPr>
         <w:t>ControllerNewEntry</w:t>
       </w:r>
-      <w:proofErr w:type="spellEnd"/>
       <w:r>
         <w:t xml:space="preserve"> bestimmt sind</w:t>
       </w:r>
@@ -763,33 +693,21 @@
       <w:r>
         <w:t xml:space="preserve">Package </w:t>
       </w:r>
-      <w:proofErr w:type="spellStart"/>
       <w:r>
         <w:rPr>
           <w:highlight w:val="green"/>
         </w:rPr>
         <w:t>RegisterExceptions</w:t>
       </w:r>
-      <w:proofErr w:type="spellEnd"/>
-      <w:r>
-        <w:t xml:space="preserve">: Hier sind alle </w:t>
-      </w:r>
-      <w:proofErr w:type="spellStart"/>
-      <w:r>
-        <w:t>Exceptions</w:t>
-      </w:r>
-      <w:proofErr w:type="spellEnd"/>
-      <w:r>
-        <w:t xml:space="preserve">, die für die Klasse </w:t>
-      </w:r>
-      <w:proofErr w:type="spellStart"/>
+      <w:r>
+        <w:t xml:space="preserve">: Hier sind alle Exceptions, die für die Klasse </w:t>
+      </w:r>
       <w:r>
         <w:rPr>
           <w:highlight w:val="green"/>
         </w:rPr>
         <w:t>LogicRegister</w:t>
       </w:r>
-      <w:proofErr w:type="spellEnd"/>
       <w:r>
         <w:t xml:space="preserve"> bestimmt sind.</w:t>
       </w:r>
@@ -823,36 +741,30 @@
           <w:numId w:val="3"/>
         </w:numPr>
       </w:pPr>
-      <w:proofErr w:type="spellStart"/>
       <w:r>
         <w:rPr>
           <w:highlight w:val="green"/>
         </w:rPr>
         <w:t>ControllerNewEntry</w:t>
       </w:r>
-      <w:proofErr w:type="spellEnd"/>
       <w:r>
         <w:t xml:space="preserve"> und </w:t>
       </w:r>
-      <w:proofErr w:type="spellStart"/>
       <w:r>
         <w:rPr>
           <w:highlight w:val="green"/>
         </w:rPr>
         <w:t>ControllerEditEntry</w:t>
       </w:r>
-      <w:proofErr w:type="spellEnd"/>
       <w:r>
         <w:t xml:space="preserve"> haben das </w:t>
       </w:r>
-      <w:proofErr w:type="spellStart"/>
       <w:r>
         <w:rPr>
           <w:highlight w:val="green"/>
         </w:rPr>
         <w:t>EntryInterface</w:t>
       </w:r>
-      <w:proofErr w:type="spellEnd"/>
       <w:r>
         <w:t xml:space="preserve"> implementiert</w:t>
       </w:r>
@@ -877,14 +789,12 @@
       <w:r>
         <w:t xml:space="preserve">, </w:t>
       </w:r>
-      <w:proofErr w:type="spellStart"/>
       <w:r>
         <w:rPr>
           <w:highlight w:val="green"/>
         </w:rPr>
         <w:t>Creditcard</w:t>
       </w:r>
-      <w:proofErr w:type="spellEnd"/>
       <w:r>
         <w:t xml:space="preserve">, </w:t>
       </w:r>
@@ -897,25 +807,21 @@
       <w:r>
         <w:t xml:space="preserve">, </w:t>
       </w:r>
-      <w:proofErr w:type="spellStart"/>
       <w:r>
         <w:rPr>
           <w:highlight w:val="green"/>
         </w:rPr>
         <w:t>OtherPayment</w:t>
       </w:r>
-      <w:proofErr w:type="spellEnd"/>
       <w:r>
         <w:t xml:space="preserve"> und </w:t>
       </w:r>
-      <w:proofErr w:type="spellStart"/>
       <w:r>
         <w:rPr>
           <w:highlight w:val="green"/>
         </w:rPr>
         <w:t>Paypal</w:t>
       </w:r>
-      <w:proofErr w:type="spellEnd"/>
       <w:r>
         <w:t xml:space="preserve"> haben </w:t>
       </w:r>
@@ -941,47 +847,39 @@
         <w:lastRenderedPageBreak/>
         <w:t xml:space="preserve">Package </w:t>
       </w:r>
-      <w:proofErr w:type="spellStart"/>
       <w:r>
         <w:rPr>
           <w:highlight w:val="green"/>
         </w:rPr>
         <w:t>Logic</w:t>
       </w:r>
-      <w:proofErr w:type="spellEnd"/>
       <w:r>
         <w:t xml:space="preserve">: Hier findet sich die Logik unseres Programms, insbesondere die Logik der Controller. Dabei gibt es noch zu erwähnen, dass die Klassen </w:t>
       </w:r>
-      <w:proofErr w:type="spellStart"/>
       <w:r>
         <w:rPr>
           <w:highlight w:val="green"/>
         </w:rPr>
         <w:t>LogicNewEntry</w:t>
       </w:r>
-      <w:proofErr w:type="spellEnd"/>
       <w:r>
         <w:t xml:space="preserve"> und </w:t>
       </w:r>
-      <w:proofErr w:type="spellStart"/>
       <w:r>
         <w:rPr>
           <w:highlight w:val="green"/>
         </w:rPr>
         <w:t>LogicEditEntry</w:t>
       </w:r>
-      <w:proofErr w:type="spellEnd"/>
       <w:r>
         <w:t xml:space="preserve"> von </w:t>
       </w:r>
-      <w:proofErr w:type="spellStart"/>
       <w:r>
         <w:rPr>
           <w:highlight w:val="green"/>
         </w:rPr>
         <w:t>LogicSuperClass</w:t>
       </w:r>
-      <w:proofErr w:type="spellEnd"/>
       <w:r>
         <w:t xml:space="preserve"> erben.</w:t>
       </w:r>
@@ -997,14 +895,12 @@
       <w:r>
         <w:t xml:space="preserve">Package </w:t>
       </w:r>
-      <w:proofErr w:type="spellStart"/>
       <w:r>
         <w:rPr>
           <w:highlight w:val="green"/>
         </w:rPr>
         <w:t>mainpackage</w:t>
       </w:r>
-      <w:proofErr w:type="spellEnd"/>
       <w:r>
         <w:t>: Hier findet man unseren Driver</w:t>
       </w:r>
@@ -1020,25 +916,21 @@
       <w:r>
         <w:t xml:space="preserve">Package </w:t>
       </w:r>
-      <w:proofErr w:type="spellStart"/>
       <w:r>
         <w:rPr>
           <w:highlight w:val="green"/>
         </w:rPr>
         <w:t>PaymentMethod</w:t>
       </w:r>
-      <w:proofErr w:type="spellEnd"/>
       <w:r>
         <w:t xml:space="preserve">: In diesem Package finden sich unsere verschiedenen Zahlungsarten, die von dem zugehörigen Interface erben. Dabei können diese durch die Klasse </w:t>
       </w:r>
-      <w:proofErr w:type="spellStart"/>
       <w:r>
         <w:rPr>
           <w:highlight w:val="green"/>
         </w:rPr>
         <w:t>PaymentFactory</w:t>
       </w:r>
-      <w:proofErr w:type="spellEnd"/>
       <w:r>
         <w:t xml:space="preserve"> einfach aufgerufen werden</w:t>
       </w:r>
@@ -1119,7 +1011,6 @@
       <w:r>
         <w:t xml:space="preserve">Kapselung von Attributen siehe Singleton-Klassen oder </w:t>
       </w:r>
-      <w:proofErr w:type="spellStart"/>
       <w:r>
         <w:rPr>
           <w:highlight w:val="green"/>
@@ -1138,7 +1029,6 @@
         </w:rPr>
         <w:t>Entry</w:t>
       </w:r>
-      <w:proofErr w:type="spellEnd"/>
     </w:p>
     <w:p>
       <w:pPr>
@@ -1151,14 +1041,12 @@
       <w:r>
         <w:t xml:space="preserve">Durch </w:t>
       </w:r>
-      <w:proofErr w:type="spellStart"/>
       <w:r>
         <w:rPr>
           <w:highlight w:val="green"/>
         </w:rPr>
         <w:t>LogicFacade</w:t>
       </w:r>
-      <w:proofErr w:type="spellEnd"/>
       <w:r>
         <w:t xml:space="preserve"> wurden </w:t>
       </w:r>
@@ -1166,15 +1054,7 @@
         <w:t>soweit</w:t>
       </w:r>
       <w:r>
-        <w:t xml:space="preserve"> fast alle Methoden nicht mehr zu </w:t>
-      </w:r>
-      <w:proofErr w:type="spellStart"/>
-      <w:r>
-        <w:t>public</w:t>
-      </w:r>
-      <w:proofErr w:type="spellEnd"/>
-      <w:r>
-        <w:t>, bis auf Ausnahmen wegen dem Testordner</w:t>
+        <w:t xml:space="preserve"> fast alle Methoden nicht mehr zu public, bis auf Ausnahmen wegen dem Testordner</w:t>
       </w:r>
     </w:p>
     <w:p>
@@ -1188,14 +1068,12 @@
       <w:r>
         <w:t xml:space="preserve">Lose Kopplung bei beispielsweise der Verwendung der Factory -&gt; Klasse </w:t>
       </w:r>
-      <w:proofErr w:type="spellStart"/>
       <w:r>
         <w:rPr>
           <w:highlight w:val="green"/>
         </w:rPr>
         <w:t>LogicSuperClass</w:t>
       </w:r>
-      <w:proofErr w:type="spellEnd"/>
     </w:p>
     <w:p>
       <w:pPr>
@@ -1243,25 +1121,21 @@
       <w:r>
         <w:t>-&gt;</w:t>
       </w:r>
-      <w:proofErr w:type="spellStart"/>
       <w:r>
         <w:rPr>
           <w:highlight w:val="green"/>
         </w:rPr>
         <w:t>java</w:t>
       </w:r>
-      <w:proofErr w:type="spellEnd"/>
       <w:r>
         <w:t>-&gt;</w:t>
       </w:r>
-      <w:proofErr w:type="spellStart"/>
       <w:r>
         <w:rPr>
           <w:highlight w:val="green"/>
         </w:rPr>
         <w:t>mainpackage</w:t>
       </w:r>
-      <w:proofErr w:type="spellEnd"/>
       <w:r>
         <w:t>.</w:t>
       </w:r>
@@ -1301,14 +1175,12 @@
       <w:r>
         <w:t xml:space="preserve">Unsere GUI ist vielfältig und besteht aus mehreren FXML- Dateien, die man im Ordner </w:t>
       </w:r>
-      <w:proofErr w:type="spellStart"/>
       <w:r>
         <w:rPr>
           <w:highlight w:val="green"/>
         </w:rPr>
         <w:t>resources</w:t>
       </w:r>
-      <w:proofErr w:type="spellEnd"/>
       <w:r>
         <w:t>-&gt;</w:t>
       </w:r>
@@ -1335,24 +1207,14 @@
         </w:rPr>
       </w:pPr>
       <w:r>
-        <w:t xml:space="preserve">Alle FXML- Dateien wurden mit </w:t>
-      </w:r>
-      <w:proofErr w:type="spellStart"/>
-      <w:r>
-        <w:t>SceneBuilder</w:t>
-      </w:r>
-      <w:proofErr w:type="spellEnd"/>
-      <w:r>
-        <w:t xml:space="preserve"> erstellt, außer </w:t>
-      </w:r>
-      <w:proofErr w:type="spellStart"/>
+        <w:t xml:space="preserve">Alle FXML- Dateien wurden mit SceneBuilder erstellt, außer </w:t>
+      </w:r>
       <w:r>
         <w:rPr>
           <w:highlight w:val="green"/>
         </w:rPr>
         <w:t>firstLogin.fxml</w:t>
       </w:r>
-      <w:proofErr w:type="spellEnd"/>
     </w:p>
     <w:p>
       <w:pPr>
@@ -1366,31 +1228,38 @@
           <w:bCs/>
         </w:rPr>
       </w:pPr>
-      <w:proofErr w:type="spellStart"/>
-      <w:r>
-        <w:rPr>
-          <w:b/>
-          <w:bCs/>
-        </w:rPr>
-        <w:t>Logging</w:t>
-      </w:r>
-      <w:proofErr w:type="spellEnd"/>
-      <w:r>
-        <w:rPr>
-          <w:b/>
-          <w:bCs/>
-        </w:rPr>
-        <w:t xml:space="preserve">/ </w:t>
-      </w:r>
-      <w:proofErr w:type="spellStart"/>
-      <w:r>
-        <w:rPr>
-          <w:b/>
-          <w:bCs/>
+      <w:r>
+        <w:rPr>
+          <w:b/>
+          <w:bCs/>
+        </w:rPr>
+        <w:t>Logging/ Exceptions</w:t>
+      </w:r>
+    </w:p>
+    <w:p>
+      <w:pPr>
+        <w:pStyle w:val="Listenabsatz"/>
+        <w:numPr>
+          <w:ilvl w:val="1"/>
+          <w:numId w:val="3"/>
+        </w:numPr>
+        <w:rPr>
+          <w:b/>
+          <w:bCs/>
+        </w:rPr>
+      </w:pPr>
+      <w:r>
+        <w:t xml:space="preserve">In unserem Projekt gibt es einige eigene Exceptions, die unter dem Package </w:t>
+      </w:r>
+      <w:r>
+        <w:rPr>
+          <w:highlight w:val="green"/>
         </w:rPr>
         <w:t>Exceptions</w:t>
       </w:r>
-      <w:proofErr w:type="spellEnd"/>
+      <w:r>
+        <w:t xml:space="preserve"> zu finden sind.</w:t>
+      </w:r>
     </w:p>
     <w:p>
       <w:pPr>
@@ -1405,26 +1274,104 @@
         </w:rPr>
       </w:pPr>
       <w:r>
-        <w:t xml:space="preserve">In unserem Projekt gibt es einige eigene </w:t>
-      </w:r>
-      <w:proofErr w:type="spellStart"/>
-      <w:r>
-        <w:t>Exceptions</w:t>
-      </w:r>
-      <w:proofErr w:type="spellEnd"/>
-      <w:r>
-        <w:t xml:space="preserve">, die unter dem Package </w:t>
-      </w:r>
-      <w:proofErr w:type="spellStart"/>
-      <w:r>
-        <w:rPr>
-          <w:highlight w:val="green"/>
-        </w:rPr>
-        <w:t>Exceptions</w:t>
-      </w:r>
-      <w:proofErr w:type="spellEnd"/>
-      <w:r>
-        <w:t xml:space="preserve"> zu finden sind.</w:t>
+        <w:t>Unsere Log-Level bestehen aus mehreren Logstufen:</w:t>
+      </w:r>
+    </w:p>
+    <w:p>
+      <w:pPr>
+        <w:pStyle w:val="Listenabsatz"/>
+        <w:numPr>
+          <w:ilvl w:val="2"/>
+          <w:numId w:val="3"/>
+        </w:numPr>
+        <w:rPr>
+          <w:b/>
+          <w:bCs/>
+        </w:rPr>
+      </w:pPr>
+      <w:r>
+        <w:t xml:space="preserve">Error: Es handelt sich um einen schwerwiegenden Fehler, es wurde ein </w:t>
+      </w:r>
+      <w:r>
+        <w:t xml:space="preserve">schwerwiegender </w:t>
+      </w:r>
+      <w:r>
+        <w:t xml:space="preserve">Error aufgefangen (z.B </w:t>
+      </w:r>
+      <w:r>
+        <w:t>eine SQL-Exception</w:t>
+      </w:r>
+      <w:r>
+        <w:t>)</w:t>
+      </w:r>
+      <w:r>
+        <w:t>. Hier werden die Exceptions zusätzlich ausgegeben, um einen besseren Überblick über den Fehler zu bekommen.</w:t>
+      </w:r>
+    </w:p>
+    <w:p>
+      <w:pPr>
+        <w:pStyle w:val="Listenabsatz"/>
+        <w:numPr>
+          <w:ilvl w:val="2"/>
+          <w:numId w:val="3"/>
+        </w:numPr>
+        <w:rPr>
+          <w:b/>
+          <w:bCs/>
+        </w:rPr>
+      </w:pPr>
+      <w:r>
+        <w:t>Warn: Es i</w:t>
+      </w:r>
+      <w:r>
+        <w:t xml:space="preserve">st zwar kein </w:t>
+      </w:r>
+      <w:r>
+        <w:t>schwerwiegender Fehler</w:t>
+      </w:r>
+      <w:r>
+        <w:t xml:space="preserve"> aufgetreten, das Programm kann aber aus anderen Gründen nicht weiterlaufen (z.B der eingegebene Benutzername ist falsch oder zu kurz)</w:t>
+      </w:r>
+      <w:r>
+        <w:t>. Hier wird bewusst darauf verzichtet, die Exception mit auszugeben, da es zu unübersichtlich wäre und das Logging eindeutig genug ist, was für ein Fehler aufgetreten ist und wo er zu finden ist.</w:t>
+      </w:r>
+    </w:p>
+    <w:p>
+      <w:pPr>
+        <w:pStyle w:val="Listenabsatz"/>
+        <w:numPr>
+          <w:ilvl w:val="2"/>
+          <w:numId w:val="3"/>
+        </w:numPr>
+        <w:rPr>
+          <w:b/>
+          <w:bCs/>
+        </w:rPr>
+      </w:pPr>
+      <w:r>
+        <w:t>Debug: Wichtige Informationen für den Entwickler (wichtige Variablen, wie weit ist das Programm im Moment etc.)</w:t>
+      </w:r>
+    </w:p>
+    <w:p>
+      <w:pPr>
+        <w:pStyle w:val="Listenabsatz"/>
+        <w:numPr>
+          <w:ilvl w:val="2"/>
+          <w:numId w:val="3"/>
+        </w:numPr>
+        <w:rPr>
+          <w:b/>
+          <w:bCs/>
+        </w:rPr>
+      </w:pPr>
+      <w:r>
+        <w:t xml:space="preserve">Info: Informationen, die evtl den Kunden auch interessieren könnten (z.B wurde eine Zeile </w:t>
+      </w:r>
+      <w:r>
+        <w:t>gelöscht...</w:t>
+      </w:r>
+      <w:r>
+        <w:t>)</w:t>
       </w:r>
     </w:p>
     <w:p>
@@ -1440,140 +1387,27 @@
         </w:rPr>
       </w:pPr>
       <w:r>
-        <w:t>Unsere Log-Level bestehen aus mehreren Logstufen:</w:t>
-      </w:r>
-    </w:p>
-    <w:p>
-      <w:pPr>
-        <w:pStyle w:val="Listenabsatz"/>
-        <w:numPr>
-          <w:ilvl w:val="2"/>
-          <w:numId w:val="3"/>
-        </w:numPr>
-        <w:rPr>
-          <w:b/>
-          <w:bCs/>
-        </w:rPr>
-      </w:pPr>
-      <w:r>
-        <w:t xml:space="preserve">Error: Es handelt sich um einen schwerwiegenden Fehler, es wurde ein </w:t>
-      </w:r>
-      <w:r>
-        <w:t xml:space="preserve">schwerwiegender </w:t>
-      </w:r>
-      <w:r>
-        <w:t>Error aufgefangen (</w:t>
-      </w:r>
-      <w:proofErr w:type="spellStart"/>
-      <w:r>
-        <w:t>z.B</w:t>
-      </w:r>
-      <w:proofErr w:type="spellEnd"/>
-      <w:r>
-        <w:t xml:space="preserve"> </w:t>
-      </w:r>
-      <w:r>
-        <w:t>eine SQL-</w:t>
-      </w:r>
-      <w:proofErr w:type="spellStart"/>
-      <w:r>
-        <w:t>Exception</w:t>
-      </w:r>
-      <w:proofErr w:type="spellEnd"/>
-      <w:r>
-        <w:t>)</w:t>
-      </w:r>
-    </w:p>
-    <w:p>
-      <w:pPr>
-        <w:pStyle w:val="Listenabsatz"/>
-        <w:numPr>
-          <w:ilvl w:val="2"/>
-          <w:numId w:val="3"/>
-        </w:numPr>
-        <w:rPr>
-          <w:b/>
-          <w:bCs/>
-        </w:rPr>
-      </w:pPr>
-      <w:r>
-        <w:t>Warn: Es i</w:t>
-      </w:r>
-      <w:r>
-        <w:t xml:space="preserve">st zwar kein </w:t>
-      </w:r>
-      <w:r>
-        <w:t>schwerwiegender Fehler</w:t>
-      </w:r>
-      <w:r>
-        <w:t xml:space="preserve"> aufgetreten, das Programm kann aber aus anderen Gründen nicht weiterlaufen (</w:t>
-      </w:r>
-      <w:proofErr w:type="spellStart"/>
-      <w:r>
-        <w:t>z.B</w:t>
-      </w:r>
-      <w:proofErr w:type="spellEnd"/>
-      <w:r>
-        <w:t xml:space="preserve"> der eingegebene Benutzername ist falsch oder zu kurz)</w:t>
-      </w:r>
-    </w:p>
-    <w:p>
-      <w:pPr>
-        <w:pStyle w:val="Listenabsatz"/>
-        <w:numPr>
-          <w:ilvl w:val="2"/>
-          <w:numId w:val="3"/>
-        </w:numPr>
-        <w:rPr>
-          <w:b/>
-          <w:bCs/>
-        </w:rPr>
-      </w:pPr>
-      <w:proofErr w:type="spellStart"/>
-      <w:r>
-        <w:t>Debug</w:t>
-      </w:r>
-      <w:proofErr w:type="spellEnd"/>
-      <w:r>
-        <w:t>: Wichtige Informationen für den Entwickler (wichtige Variablen, wie weit ist das Programm im Moment etc.)</w:t>
-      </w:r>
-    </w:p>
-    <w:p>
-      <w:pPr>
-        <w:pStyle w:val="Listenabsatz"/>
-        <w:numPr>
-          <w:ilvl w:val="2"/>
-          <w:numId w:val="3"/>
-        </w:numPr>
-        <w:rPr>
-          <w:b/>
-          <w:bCs/>
-        </w:rPr>
-      </w:pPr>
-      <w:r>
-        <w:t xml:space="preserve">Info: Informationen, die </w:t>
-      </w:r>
-      <w:proofErr w:type="spellStart"/>
-      <w:r>
-        <w:t>evtl</w:t>
-      </w:r>
-      <w:proofErr w:type="spellEnd"/>
-      <w:r>
-        <w:t xml:space="preserve"> den Kunden auch interessieren könnten (</w:t>
-      </w:r>
-      <w:proofErr w:type="spellStart"/>
-      <w:r>
-        <w:t>z.B</w:t>
-      </w:r>
-      <w:proofErr w:type="spellEnd"/>
-      <w:r>
-        <w:t xml:space="preserve"> wurde eine Zeile </w:t>
-      </w:r>
-      <w:r>
-        <w:t>gelöscht...</w:t>
-      </w:r>
-      <w:r>
-        <w:t>)</w:t>
+        <w:t>Es wird bei uns in mehrere Files geloggt, es gibt jeweils ein File für alle logs, im Terminal wird ebenfalls alles geloggt.</w:t>
+      </w:r>
+    </w:p>
+    <w:p>
+      <w:pPr>
+        <w:pStyle w:val="Listenabsatz"/>
+        <w:numPr>
+          <w:ilvl w:val="0"/>
+          <w:numId w:val="3"/>
+        </w:numPr>
+        <w:rPr>
+          <w:b/>
+          <w:bCs/>
+        </w:rPr>
+      </w:pPr>
+      <w:r>
+        <w:rPr>
+          <w:b/>
+          <w:bCs/>
+        </w:rPr>
+        <w:t>Threads</w:t>
       </w:r>
     </w:p>
     <w:p>
@@ -1583,13 +1417,18 @@
           <w:ilvl w:val="1"/>
           <w:numId w:val="3"/>
         </w:numPr>
-        <w:rPr>
-          <w:b/>
-          <w:bCs/>
-        </w:rPr>
-      </w:pPr>
-      <w:r>
-        <w:t>Es wird bei uns in mehrere Files geloggt, es gibt jeweils ein File für alle logs, im Terminal wird ebenfalls alles geloggt.</w:t>
+      </w:pPr>
+      <w:r>
+        <w:t xml:space="preserve">Unser Thread befindet sich im Package </w:t>
+      </w:r>
+      <w:r>
+        <w:rPr>
+          <w:highlight w:val="green"/>
+        </w:rPr>
+        <w:t>Threads</w:t>
+      </w:r>
+      <w:r>
+        <w:t>. Er gibt im Hintergrund jede Minute Informationen über den höchsten und aktuellen Kontostand.</w:t>
       </w:r>
     </w:p>
     <w:p>
@@ -1609,7 +1448,7 @@
           <w:b/>
           <w:bCs/>
         </w:rPr>
-        <w:t>Threads</w:t>
+        <w:t>Streams</w:t>
       </w:r>
     </w:p>
     <w:p>
@@ -1619,47 +1458,6 @@
           <w:ilvl w:val="1"/>
           <w:numId w:val="3"/>
         </w:numPr>
-      </w:pPr>
-      <w:r>
-        <w:t xml:space="preserve">Unser Thread befindet sich im Package </w:t>
-      </w:r>
-      <w:r>
-        <w:rPr>
-          <w:highlight w:val="green"/>
-        </w:rPr>
-        <w:t>Threads</w:t>
-      </w:r>
-      <w:r>
-        <w:t>. Er gibt im Hintergrund jede Minute Informationen über den höchsten und aktuellen Kontostand.</w:t>
-      </w:r>
-    </w:p>
-    <w:p>
-      <w:pPr>
-        <w:pStyle w:val="Listenabsatz"/>
-        <w:numPr>
-          <w:ilvl w:val="0"/>
-          <w:numId w:val="3"/>
-        </w:numPr>
-        <w:rPr>
-          <w:b/>
-          <w:bCs/>
-        </w:rPr>
-      </w:pPr>
-      <w:r>
-        <w:rPr>
-          <w:b/>
-          <w:bCs/>
-        </w:rPr>
-        <w:t>Streams</w:t>
-      </w:r>
-    </w:p>
-    <w:p>
-      <w:pPr>
-        <w:pStyle w:val="Listenabsatz"/>
-        <w:numPr>
-          <w:ilvl w:val="1"/>
-          <w:numId w:val="3"/>
-        </w:numPr>
         <w:rPr>
           <w:b/>
           <w:bCs/>
@@ -1668,14 +1466,12 @@
       <w:r>
         <w:t xml:space="preserve">Den parallelen Stream findet man ebenfalls in der Klasse </w:t>
       </w:r>
-      <w:proofErr w:type="spellStart"/>
       <w:r>
         <w:rPr>
           <w:highlight w:val="green"/>
         </w:rPr>
         <w:t>BalanceThreads</w:t>
       </w:r>
-      <w:proofErr w:type="spellEnd"/>
       <w:r>
         <w:t>, welcher den aktuellen und höchsten Kontostand aus der Datenbankliste sortiert.</w:t>
       </w:r>

</xml_diff>